<commit_message>
upd PDF and added auto_GIT
</commit_message>
<xml_diff>
--- a/PROJECT REPORT/Report template[550].docx
+++ b/PROJECT REPORT/Report template[550].docx
@@ -11,8 +11,6 @@
         </w:numPr>
         <w:jc w:val="left"/>
       </w:pPr>
-      <w:bookmarkStart w:id="0" w:name="_GoBack"/>
-      <w:bookmarkEnd w:id="0"/>
       <w:r>
         <w:t>INTRODUCTION</w:t>
       </w:r>
@@ -26,7 +24,23 @@
         <w:spacing w:before="120"/>
       </w:pPr>
       <w:r>
-        <w:t>Civil, mechanical, and aerospace structures continue to routinely be used despite the fact that they are approaching or have already exceeded their design life. Therefore, the need to assess structural integrity is more important than ever and efficient and low-cost assessment techniques are actively being sought. Recent developments in camera technology, optical sensors, and image-processing algorithms have made photogrammetry and three-dimensional (3D) Digital Image Correlation (DIC) an appealing tool for SHM and NDI of structures, as well as for structural dynamic testing. In particular, 3D-DIC has been shown to be an accurate method in providing quantitative information about full-field displacement, strain, and geometry profiles of a variety of structures (i.e., bridges [1], railroad tracks [</w:t>
+        <w:t xml:space="preserve">Civil, mechanical, and aerospace structures continue to routinely be used </w:t>
+      </w:r>
+      <w:proofErr w:type="gramStart"/>
+      <w:r>
+        <w:t>despite the fact that</w:t>
+      </w:r>
+      <w:proofErr w:type="gramEnd"/>
+      <w:r>
+        <w:t xml:space="preserve"> they are approaching or have already exceeded their design life. Therefore, the need to assess structural integrity is more important than ever and efficient and low-cost assessment techniques are actively being sought. Recent developments in camera technology, optical sensors, and image-processing algorithms have made photogrammetry and three-dimensional (3D) Digital Image Correlation (DIC) an appealing tool for SHM and NDI of structures, as well as for structural dynamic testing. </w:t>
+      </w:r>
+      <w:proofErr w:type="gramStart"/>
+      <w:r>
+        <w:t>In particular, 3D-DIC</w:t>
+      </w:r>
+      <w:proofErr w:type="gramEnd"/>
+      <w:r>
+        <w:t xml:space="preserve"> has been shown to be an accurate method in providing quantitative information about full-field displacement, strain, and geometry profiles of a variety of structures (i.e., bridges [1], railroad tracks [</w:t>
       </w:r>
       <w:r>
         <w:t>2</w:t>
@@ -107,7 +121,16 @@
         <w:t xml:space="preserve"> and orientations is captured. </w:t>
       </w:r>
       <w:r>
-        <w:t xml:space="preserve">These information are required for computing the three elementary transformations needed for the pinhole camera model (i.e., conversion of global coordinates of a target object to the camera system coordinates, projection transformation into the retinal plane, and transformation into the sensor coordinate system in pixel units) to obtain the 3D coordinate of any physical point </w:t>
+        <w:t>This information</w:t>
+      </w:r>
+      <w:r>
+        <w:t xml:space="preserve"> </w:t>
+      </w:r>
+      <w:r>
+        <w:t>is</w:t>
+      </w:r>
+      <w:r>
+        <w:t xml:space="preserve"> required for computing the three elementary transformations needed for the pinhole camera model (i.e., conversion of global coordinates of a target object to the camera system coordinates, projection transformation into the retinal plane, and transformation into the sensor coordinate system in pixel units) to obtain the 3D coordinate of any physical point </w:t>
       </w:r>
       <w:r>
         <w:t xml:space="preserve">using the triangulation theory </w:t>
@@ -134,7 +157,15 @@
         <w:t>3</w:t>
       </w:r>
       <w:r>
-        <w:t xml:space="preserve"> m in length) or are fixed on stable tripods. As the dimensions of the targeted object increases, a more complex procedure needs to be performed (i.e., large-area calibration). This operation is arduous as it involves the use of coded and un-coded targets that have to be placed on an area having dimensions comparable to that of the object to be tested (see Figure 1c). Moreover, calibration itself is time-consuming because the distance between several pairs of targets needs to be measured to be used as scale bars, and because each camera must be independently calibrated before acquiring the last picture with the two cameras placed in their final position for calculating the relative geometry of the stereo-vision system</w:t>
+        <w:t xml:space="preserve"> m in length) or are fixed on stable tripods. As the dimensions of the targeted object increases, a more complex procedure needs to be performed (i.e., large-area calibration). This operation is arduous as it involves the use of coded and un-coded targets that </w:t>
+      </w:r>
+      <w:proofErr w:type="gramStart"/>
+      <w:r>
+        <w:t>have to</w:t>
+      </w:r>
+      <w:proofErr w:type="gramEnd"/>
+      <w:r>
+        <w:t xml:space="preserve"> be placed on an area having dimensions comparable to that of the object to be tested (see Figure 1c). Moreover, calibration itself is time-consuming because the distance between several pairs of targets needs to be measured to be used as scale bars, and because each camera must be independently calibrated before acquiring the last picture with the two cameras placed in their final position for calculating the relative geometry of the stereo-vision system</w:t>
       </w:r>
       <w:r>
         <w:t>.</w:t>
@@ -154,8 +185,8 @@
         </w:rPr>
         <w:drawing>
           <wp:inline distT="0" distB="0" distL="0" distR="0">
-            <wp:extent cx="1485900" cy="1828800"/>
-            <wp:effectExtent l="0" t="0" r="0" b="0"/>
+            <wp:extent cx="1594849" cy="1828800"/>
+            <wp:effectExtent l="0" t="0" r="5715" b="0"/>
             <wp:docPr id="44" name="Picture 44" descr="GOM"/>
             <wp:cNvGraphicFramePr>
               <a:graphicFrameLocks xmlns:a="http://schemas.openxmlformats.org/drawingml/2006/main" noChangeAspect="1"/>
@@ -185,7 +216,7 @@
                   <pic:spPr bwMode="auto">
                     <a:xfrm>
                       <a:off x="0" y="0"/>
-                      <a:ext cx="1485900" cy="1828800"/>
+                      <a:ext cx="1620031" cy="1857676"/>
                     </a:xfrm>
                     <a:prstGeom prst="rect">
                       <a:avLst/>
@@ -266,14 +297,15 @@
         </w:rPr>
         <w:t xml:space="preserve">  </w:t>
       </w:r>
+      <w:bookmarkStart w:id="0" w:name="_GoBack"/>
       <w:r>
         <w:rPr>
           <w:noProof/>
         </w:rPr>
         <w:drawing>
           <wp:inline distT="0" distB="0" distL="0" distR="0">
-            <wp:extent cx="1905000" cy="1828800"/>
-            <wp:effectExtent l="0" t="0" r="0" b="0"/>
+            <wp:extent cx="1463040" cy="1828800"/>
+            <wp:effectExtent l="0" t="0" r="3810" b="0"/>
             <wp:docPr id="42" name="Picture 42"/>
             <wp:cNvGraphicFramePr>
               <a:graphicFrameLocks xmlns:a="http://schemas.openxmlformats.org/drawingml/2006/main" noChangeAspect="1"/>
@@ -303,7 +335,7 @@
                   <pic:spPr bwMode="auto">
                     <a:xfrm>
                       <a:off x="0" y="0"/>
-                      <a:ext cx="1905000" cy="1828800"/>
+                      <a:ext cx="1467479" cy="1834349"/>
                     </a:xfrm>
                     <a:prstGeom prst="rect">
                       <a:avLst/>
@@ -319,13 +351,25 @@
           </wp:inline>
         </w:drawing>
       </w:r>
+      <w:bookmarkEnd w:id="0"/>
     </w:p>
     <w:p>
       <w:pPr>
         <w:pStyle w:val="SPIEfigurecaption"/>
       </w:pPr>
       <w:r>
-        <w:t xml:space="preserve">                                     (a)                                                   (b)                                                       (c)</w:t>
+        <w:t xml:space="preserve">                                     (a)                                              </w:t>
+      </w:r>
+      <w:proofErr w:type="gramStart"/>
+      <w:r>
+        <w:t xml:space="preserve"> </w:t>
+      </w:r>
+      <w:r>
+        <w:t xml:space="preserve">  (</w:t>
+      </w:r>
+      <w:proofErr w:type="gramEnd"/>
+      <w:r>
+        <w:t>b)                                                       (c)</w:t>
       </w:r>
     </w:p>
     <w:p>
@@ -341,14 +385,27 @@
       <w:r>
         <w:t xml:space="preserve">Figure </w:t>
       </w:r>
-      <w:fldSimple w:instr=" SEQ figure \* MERGEFORMAT ">
-        <w:r>
-          <w:rPr>
-            <w:noProof/>
-          </w:rPr>
-          <w:t>1</w:t>
-        </w:r>
-      </w:fldSimple>
+      <w:r>
+        <w:fldChar w:fldCharType="begin"/>
+      </w:r>
+      <w:r>
+        <w:instrText xml:space="preserve"> SEQ figure \* MERGEFORMAT </w:instrText>
+      </w:r>
+      <w:r>
+        <w:fldChar w:fldCharType="separate"/>
+      </w:r>
+      <w:r>
+        <w:rPr>
+          <w:noProof/>
+        </w:rPr>
+        <w:t>1</w:t>
+      </w:r>
+      <w:r>
+        <w:rPr>
+          <w:noProof/>
+        </w:rPr>
+        <w:fldChar w:fldCharType="end"/>
+      </w:r>
       <w:r>
         <w:t xml:space="preserve">. </w:t>
       </w:r>
@@ -457,7 +514,15 @@
         <w:pStyle w:val="SPIEfigurecaption"/>
       </w:pPr>
       <w:r>
-        <w:t xml:space="preserve">                                              (a)                                                 (b)                                            (c)</w:t>
+        <w:t xml:space="preserve">                                              (a)                                              </w:t>
+      </w:r>
+      <w:proofErr w:type="gramStart"/>
+      <w:r>
+        <w:t xml:space="preserve">   (</w:t>
+      </w:r>
+      <w:proofErr w:type="gramEnd"/>
+      <w:r>
+        <w:t>b)                                            (c)</w:t>
       </w:r>
     </w:p>
     <w:p>
@@ -540,7 +605,15 @@
         <w:t xml:space="preserve">77 GHz radar unit for determining the </w:t>
       </w:r>
       <w:r>
-        <w:t xml:space="preserve">distance and orientation of cameras in space is presented. The design schematics, selected components, software adjustments, and the laboratory tests performed to evaluate the measurement accuracy are described. Each sensor is compared with its traditional counterpart to determine whether or not it can be used to provide data for determining the </w:t>
+        <w:t xml:space="preserve">distance and orientation of cameras in space is presented. The design schematics, selected components, software adjustments, and the laboratory tests performed to evaluate the measurement accuracy are described. Each sensor is compared with its traditional counterpart to determine </w:t>
+      </w:r>
+      <w:proofErr w:type="gramStart"/>
+      <w:r>
+        <w:t>whether or not</w:t>
+      </w:r>
+      <w:proofErr w:type="gramEnd"/>
+      <w:r>
+        <w:t xml:space="preserve"> it can be used to provide data for determining the </w:t>
       </w:r>
       <w:r>
         <w:t>seven degrees-of-freedom (DOFs) needed to identify the cameras relative position</w:t>
@@ -574,18 +647,27 @@
         <w:pStyle w:val="SPIEbodytext"/>
         <w:spacing w:before="120"/>
       </w:pPr>
+      <w:proofErr w:type="gramStart"/>
       <w:r>
         <w:rPr>
           <w:iCs/>
           <w:szCs w:val="20"/>
         </w:rPr>
-        <w:t>In order to perform the calibration for stereo-photogrammetry, the relative distance between the cameras and their orientation needs to be determined whenever images are recorded</w:t>
-      </w:r>
+        <w:t>In order to</w:t>
+      </w:r>
+      <w:proofErr w:type="gramEnd"/>
       <w:r>
         <w:rPr>
           <w:iCs/>
           <w:szCs w:val="20"/>
         </w:rPr>
+        <w:t xml:space="preserve"> perform the calibration for stereo-photogrammetry, the relative distance between the cameras and their orientation needs to be determined whenever images are recorded</w:t>
+      </w:r>
+      <w:r>
+        <w:rPr>
+          <w:iCs/>
+          <w:szCs w:val="20"/>
+        </w:rPr>
         <w:t>.</w:t>
       </w:r>
       <w:r>
@@ -596,7 +678,15 @@
         <w:t xml:space="preserve"> </w:t>
       </w:r>
       <w:r>
-        <w:t>So far, all calibration techniques rely on self-calibration via both targeted planar arrays and targetless scenes [</w:t>
+        <w:t xml:space="preserve">So far, all calibration techniques rely on self-calibration via both targeted planar arrays and </w:t>
+      </w:r>
+      <w:proofErr w:type="spellStart"/>
+      <w:r>
+        <w:t>targetless</w:t>
+      </w:r>
+      <w:proofErr w:type="spellEnd"/>
+      <w:r>
+        <w:t xml:space="preserve"> scenes [</w:t>
       </w:r>
       <w:r>
         <w:t>11</w:t>
@@ -664,14 +754,30 @@
           <w:iCs/>
           <w:szCs w:val="20"/>
         </w:rPr>
-        <w:t xml:space="preserve"> It includes:</w:t>
-      </w:r>
+        <w:t xml:space="preserve"> It includes</w:t>
+      </w:r>
+      <w:proofErr w:type="gramStart"/>
       <w:r>
         <w:rPr>
           <w:iCs/>
           <w:szCs w:val="20"/>
         </w:rPr>
-        <w:t xml:space="preserve">  (1) the distance </w:t>
+        <w:t>:</w:t>
+      </w:r>
+      <w:r>
+        <w:rPr>
+          <w:iCs/>
+          <w:szCs w:val="20"/>
+        </w:rPr>
+        <w:t xml:space="preserve">  (</w:t>
+      </w:r>
+      <w:proofErr w:type="gramEnd"/>
+      <w:r>
+        <w:rPr>
+          <w:iCs/>
+          <w:szCs w:val="20"/>
+        </w:rPr>
+        <w:t xml:space="preserve">1) the distance </w:t>
       </w:r>
       <w:r>
         <w:rPr>
@@ -688,8 +794,13 @@
         </w:rPr>
         <w:t xml:space="preserve"> </w:t>
       </w:r>
-      <w:r>
-        <w:t xml:space="preserve">In particular, the </w:t>
+      <w:proofErr w:type="gramStart"/>
+      <w:r>
+        <w:t>In particular, the</w:t>
+      </w:r>
+      <w:proofErr w:type="gramEnd"/>
+      <w:r>
+        <w:t xml:space="preserve"> </w:t>
       </w:r>
       <w:r>
         <w:t>3</w:t>
@@ -849,7 +960,15 @@
         <w:t>18</w:t>
       </w:r>
       <w:r>
-        <w:t>]. On the other hand, radar units have been often used for determining the distance (or the change in distance) between two object in space for dynamics analyses [</w:t>
+        <w:t xml:space="preserve">]. On the other hand, radar units have been often used for determining the distance (or the change in distance) between two </w:t>
+      </w:r>
+      <w:proofErr w:type="gramStart"/>
+      <w:r>
+        <w:t>object</w:t>
+      </w:r>
+      <w:proofErr w:type="gramEnd"/>
+      <w:r>
+        <w:t xml:space="preserve"> in space for dynamics analyses [</w:t>
       </w:r>
       <w:r>
         <w:t>19</w:t>
@@ -882,13 +1001,29 @@
         <w:spacing w:before="120"/>
       </w:pPr>
       <w:r>
-        <w:t xml:space="preserve">To realize the sensor package, primarily off-the-shelf components have been used and integrated on a MCU RaspberryPi 3 Model B developed by </w:t>
+        <w:t xml:space="preserve">To realize the sensor package, primarily off-the-shelf components have been used and integrated on a MCU </w:t>
+      </w:r>
+      <w:proofErr w:type="spellStart"/>
+      <w:r>
+        <w:t>RaspberryPi</w:t>
+      </w:r>
+      <w:proofErr w:type="spellEnd"/>
+      <w:r>
+        <w:t xml:space="preserve"> 3 Model B developed by </w:t>
       </w:r>
       <w:r>
         <w:t>Raspberry Pi Foundation</w:t>
       </w:r>
       <w:r>
-        <w:t xml:space="preserve"> [22]. The IMU is an ICM-20948 sensor produced by InvenSense [23]. It is a low power 9-axis motion tracking device (suited for smartphones, tablets, wearable sensors, and Internet of Things applications) embedding 3-axis gyroscope, 3-axis accelerometer, and 3-axis compass. The sensor is installed on an evaluation board </w:t>
+        <w:t xml:space="preserve"> [22]. The IMU is an ICM-20948 sensor produced by </w:t>
+      </w:r>
+      <w:proofErr w:type="spellStart"/>
+      <w:r>
+        <w:t>InvenSense</w:t>
+      </w:r>
+      <w:proofErr w:type="spellEnd"/>
+      <w:r>
+        <w:t xml:space="preserve"> [23]. It is a low power 9-axis motion tracking device (suited for smartphones, tablets, wearable sensors, and Internet of Things applications) embedding 3-axis gyroscope, 3-axis accelerometer, and 3-axis compass. The sensor is installed on an evaluation board </w:t>
       </w:r>
       <w:r>
         <w:t>EVICM-20948</w:t>
@@ -896,9 +1031,11 @@
       <w:r>
         <w:t xml:space="preserve"> commercialized by </w:t>
       </w:r>
+      <w:proofErr w:type="spellStart"/>
       <w:r>
         <w:t>InvenSense</w:t>
       </w:r>
+      <w:proofErr w:type="spellEnd"/>
       <w:r>
         <w:t xml:space="preserve"> [24] for connecting the sensor itself with a daughterboard </w:t>
       </w:r>
@@ -922,7 +1059,15 @@
         <w:t>STMicroelectronics</w:t>
       </w:r>
       <w:r>
-        <w:t xml:space="preserve"> [26] is used for interfacing the IMU sensor to a laptop computer for data streaming. This interface provides a very reliable access to the component, through MotionLink software or C/C++ codes using customized libraries (e.g., Workbench). This whole setup includes an interface for the IMU itself, and a NUCLEO board, all powered individually, using USB Cables. No external power supply is required since the system can be powered using the ± 5V power supplied by any computer’s </w:t>
+        <w:t xml:space="preserve"> [26] is used for interfacing the IMU sensor to a laptop computer for data streaming. This interface provides a very reliable access to the component, through </w:t>
+      </w:r>
+      <w:proofErr w:type="spellStart"/>
+      <w:r>
+        <w:t>MotionLink</w:t>
+      </w:r>
+      <w:proofErr w:type="spellEnd"/>
+      <w:r>
+        <w:t xml:space="preserve"> software or C/C++ codes using customized libraries (e.g., Workbench). This whole setup includes an interface for the IMU itself, and a NUCLEO board, all powered individually, using USB Cables. No external power supply is required since the system can be powered using the ± 5V power supplied by any computer’s </w:t>
       </w:r>
       <w:r>
         <w:t>Universal Serial Bus</w:t>
@@ -937,8 +1082,13 @@
         <w:t xml:space="preserve">developed </w:t>
       </w:r>
       <w:r>
-        <w:t>by SiversIMA</w:t>
-      </w:r>
+        <w:t xml:space="preserve">by </w:t>
+      </w:r>
+      <w:proofErr w:type="spellStart"/>
+      <w:r>
+        <w:t>SiversIMA</w:t>
+      </w:r>
+      <w:proofErr w:type="spellEnd"/>
       <w:r>
         <w:t xml:space="preserve"> [27], which is interfaced to a laptop for data streaming using a </w:t>
       </w:r>
@@ -2475,7 +2625,27 @@
           <w:sz w:val="20"/>
           <w:szCs w:val="20"/>
         </w:rPr>
-        <w:t>To work, both IMU and radar have been programmed using suitable codes. In particular, the IMU relies on an ad-hoc Python library that allows the BRD_CARRIER to setup the EVICM-20948 (e.g., sampling frequency, dynamic range, number and type of sensors active) and receive the sampled data before transmitting them to a laptop via the STM32F411RE. The radar employs a set of customized Python codes for enabling measurements, data recording, and data streaming through a RS232 to USB interface.</w:t>
+        <w:t xml:space="preserve">To work, both IMU and radar have been programmed using suitable codes. </w:t>
+      </w:r>
+      <w:proofErr w:type="gramStart"/>
+      <w:r>
+        <w:rPr>
+          <w:rFonts w:ascii="Times New Roman" w:hAnsi="Times New Roman" w:cs="Times New Roman"/>
+          <w:iCs/>
+          <w:sz w:val="20"/>
+          <w:szCs w:val="20"/>
+        </w:rPr>
+        <w:t>In particular, the</w:t>
+      </w:r>
+      <w:proofErr w:type="gramEnd"/>
+      <w:r>
+        <w:rPr>
+          <w:rFonts w:ascii="Times New Roman" w:hAnsi="Times New Roman" w:cs="Times New Roman"/>
+          <w:iCs/>
+          <w:sz w:val="20"/>
+          <w:szCs w:val="20"/>
+        </w:rPr>
+        <w:t xml:space="preserve"> IMU relies on an ad-hoc Python library that allows the BRD_CARRIER to setup the EVICM-20948 (e.g., sampling frequency, dynamic range, number and type of sensors active) and receive the sampled data before transmitting them to a laptop via the STM32F411RE. The radar employs a set of customized Python codes for enabling measurements, data recording, and data streaming through a RS232 to USB interface.</w:t>
       </w:r>
     </w:p>
     <w:p>
@@ -2531,7 +2701,23 @@
           <w:iCs/>
           <w:szCs w:val="20"/>
         </w:rPr>
-        <w:t xml:space="preserve">: (i) demonstrate that radar accuracy in measuring distance relevant to 3D-DIC applications is </w:t>
+        <w:t>: (</w:t>
+      </w:r>
+      <w:proofErr w:type="spellStart"/>
+      <w:r>
+        <w:rPr>
+          <w:iCs/>
+          <w:szCs w:val="20"/>
+        </w:rPr>
+        <w:t>i</w:t>
+      </w:r>
+      <w:proofErr w:type="spellEnd"/>
+      <w:r>
+        <w:rPr>
+          <w:iCs/>
+          <w:szCs w:val="20"/>
+        </w:rPr>
+        <w:t xml:space="preserve">) demonstrate that radar accuracy in measuring distance relevant to 3D-DIC applications is </w:t>
       </w:r>
       <w:r>
         <w:rPr>
@@ -2999,8 +3185,13 @@
         <w:t xml:space="preserve"> </w:t>
       </w:r>
       <w:r>
-        <w:t>For instance, as the radar is providing a reading of 75.6866 it corresponds to a distance of 1998·10</w:t>
-      </w:r>
+        <w:t xml:space="preserve">For instance, as the radar is providing a reading of 75.6866 it corresponds to </w:t>
+      </w:r>
+      <w:proofErr w:type="gramStart"/>
+      <w:r>
+        <w:t>a distance of 1998·10</w:t>
+      </w:r>
+      <w:proofErr w:type="gramEnd"/>
       <w:r>
         <w:rPr>
           <w:vertAlign w:val="superscript"/>
@@ -3439,7 +3630,15 @@
         <w:spacing w:before="120"/>
       </w:pPr>
       <w:r>
-        <w:t xml:space="preserve">To determine the accuracy of the IMU, the sensor has been rotated to being subjected to different values of the gravity acceleration, and readings have been used in a back-to-back comparison with a tiltmeter embedded in a cellphone. To facilitate the rotation, the IMU has been attached to a wood support and to a rotational stage in a setup similar to that shown in Figure </w:t>
+        <w:t xml:space="preserve">To determine the accuracy of the IMU, the sensor has been rotated to being subjected to different values of the gravity acceleration, and readings have been used in a back-to-back comparison with a tiltmeter embedded in a cellphone. To facilitate the rotation, the IMU has been attached to a wood support and to a rotational stage in a setup </w:t>
+      </w:r>
+      <w:proofErr w:type="gramStart"/>
+      <w:r>
+        <w:t>similar to</w:t>
+      </w:r>
+      <w:proofErr w:type="gramEnd"/>
+      <w:r>
+        <w:t xml:space="preserve"> that shown in Figure </w:t>
       </w:r>
       <w:r>
         <w:t>7</w:t>
@@ -3716,7 +3915,23 @@
           <w:iCs/>
           <w:szCs w:val="20"/>
         </w:rPr>
-        <w:t xml:space="preserve">A novel sensor board prototype is proposed for measuring the seven degree of freedom (i.e., </w:t>
+        <w:t xml:space="preserve">A novel sensor board prototype is proposed for measuring the seven </w:t>
+      </w:r>
+      <w:proofErr w:type="gramStart"/>
+      <w:r>
+        <w:rPr>
+          <w:iCs/>
+          <w:szCs w:val="20"/>
+        </w:rPr>
+        <w:t>degree</w:t>
+      </w:r>
+      <w:proofErr w:type="gramEnd"/>
+      <w:r>
+        <w:rPr>
+          <w:iCs/>
+          <w:szCs w:val="20"/>
+        </w:rPr>
+        <w:t xml:space="preserve"> of freedom (i.e., </w:t>
       </w:r>
       <w:r>
         <w:rPr>
@@ -3742,12 +3957,21 @@
           <w:szCs w:val="20"/>
         </w:rPr>
       </w:pPr>
+      <w:proofErr w:type="gramStart"/>
       <w:r>
         <w:rPr>
           <w:iCs/>
           <w:szCs w:val="20"/>
         </w:rPr>
-        <w:t xml:space="preserve">A number of laboratory experiments have shown that the accuracy of the radar in measuring distances in a range 1 to 8 meter is equal to </w:t>
+        <w:t>A number of</w:t>
+      </w:r>
+      <w:proofErr w:type="gramEnd"/>
+      <w:r>
+        <w:rPr>
+          <w:iCs/>
+          <w:szCs w:val="20"/>
+        </w:rPr>
+        <w:t xml:space="preserve"> laboratory experiments have shown that the accuracy of the radar in measuring distances in a range 1 to 8 meter is equal to </w:t>
       </w:r>
       <w:r>
         <w:rPr>
@@ -3834,7 +4058,15 @@
         <w:t xml:space="preserve">streamlining the calibration process, and </w:t>
       </w:r>
       <w:r>
-        <w:t>extending the range of applicability that stereophotogrammetry and DIC can have</w:t>
+        <w:t xml:space="preserve">extending the range of applicability that </w:t>
+      </w:r>
+      <w:proofErr w:type="spellStart"/>
+      <w:r>
+        <w:t>stereophotogrammetry</w:t>
+      </w:r>
+      <w:proofErr w:type="spellEnd"/>
+      <w:r>
+        <w:t xml:space="preserve"> and DIC can have</w:t>
       </w:r>
       <w:r>
         <w:t>.</w:t>
@@ -3884,7 +4116,25 @@
           <w:sz w:val="20"/>
           <w:szCs w:val="20"/>
         </w:rPr>
-        <w:t xml:space="preserve">[1] Reagan, D., Sabato, A., &amp; Niezrecki, C. (2017). Unmanned aerial vehicle acquisition of three-dimensional digital image correlation measurements for structural health monitoring of bridges. In SPIE Smart Structures and Materials+ Nondestructive Evaluation and Health Monitoring, 1016909. </w:t>
+        <w:t xml:space="preserve">[1] Reagan, D., Sabato, A., &amp; </w:t>
+      </w:r>
+      <w:proofErr w:type="spellStart"/>
+      <w:r>
+        <w:rPr>
+          <w:rFonts w:ascii="Times New Roman" w:hAnsi="Times New Roman" w:cs="Times New Roman"/>
+          <w:sz w:val="20"/>
+          <w:szCs w:val="20"/>
+        </w:rPr>
+        <w:t>Niezrecki</w:t>
+      </w:r>
+      <w:proofErr w:type="spellEnd"/>
+      <w:r>
+        <w:rPr>
+          <w:rFonts w:ascii="Times New Roman" w:hAnsi="Times New Roman" w:cs="Times New Roman"/>
+          <w:sz w:val="20"/>
+          <w:szCs w:val="20"/>
+        </w:rPr>
+        <w:t xml:space="preserve">, C. (2017). Unmanned aerial vehicle acquisition of three-dimensional digital image correlation measurements for structural health monitoring of bridges. In SPIE Smart Structures and Materials+ Nondestructive Evaluation and Health Monitoring, 1016909. </w:t>
       </w:r>
     </w:p>
     <w:p>
@@ -3903,7 +4153,25 @@
           <w:sz w:val="20"/>
           <w:szCs w:val="20"/>
         </w:rPr>
-        <w:t>[2] Sabato, A., &amp; Niezrecki, C. (2017). Feasibility of digital image correlation for railroad tie inspection and ballast support assessment. Measurement, 103, 93-105.</w:t>
+        <w:t xml:space="preserve">[2] Sabato, A., &amp; </w:t>
+      </w:r>
+      <w:proofErr w:type="spellStart"/>
+      <w:r>
+        <w:rPr>
+          <w:rFonts w:ascii="Times New Roman" w:hAnsi="Times New Roman" w:cs="Times New Roman"/>
+          <w:sz w:val="20"/>
+          <w:szCs w:val="20"/>
+        </w:rPr>
+        <w:t>Niezrecki</w:t>
+      </w:r>
+      <w:proofErr w:type="spellEnd"/>
+      <w:r>
+        <w:rPr>
+          <w:rFonts w:ascii="Times New Roman" w:hAnsi="Times New Roman" w:cs="Times New Roman"/>
+          <w:sz w:val="20"/>
+          <w:szCs w:val="20"/>
+        </w:rPr>
+        <w:t>, C. (2017). Feasibility of digital image correlation for railroad tie inspection and ballast support assessment. Measurement, 103, 93-105.</w:t>
       </w:r>
     </w:p>
     <w:p>
@@ -3922,7 +4190,43 @@
           <w:sz w:val="20"/>
           <w:szCs w:val="20"/>
         </w:rPr>
-        <w:t>[3] LeBlanc, B., Niezrecki, C., Avitabile, P., Chen, J., &amp; Sherwood, J. (2013). Damage detection and full surface characterization of a wind turbine blade using three-dimensional digital image correlation. Structural Health Monitoring, 12(5-6), 430-439.</w:t>
+        <w:t xml:space="preserve">[3] LeBlanc, B., </w:t>
+      </w:r>
+      <w:proofErr w:type="spellStart"/>
+      <w:r>
+        <w:rPr>
+          <w:rFonts w:ascii="Times New Roman" w:hAnsi="Times New Roman" w:cs="Times New Roman"/>
+          <w:sz w:val="20"/>
+          <w:szCs w:val="20"/>
+        </w:rPr>
+        <w:t>Niezrecki</w:t>
+      </w:r>
+      <w:proofErr w:type="spellEnd"/>
+      <w:r>
+        <w:rPr>
+          <w:rFonts w:ascii="Times New Roman" w:hAnsi="Times New Roman" w:cs="Times New Roman"/>
+          <w:sz w:val="20"/>
+          <w:szCs w:val="20"/>
+        </w:rPr>
+        <w:t xml:space="preserve">, C., </w:t>
+      </w:r>
+      <w:proofErr w:type="spellStart"/>
+      <w:r>
+        <w:rPr>
+          <w:rFonts w:ascii="Times New Roman" w:hAnsi="Times New Roman" w:cs="Times New Roman"/>
+          <w:sz w:val="20"/>
+          <w:szCs w:val="20"/>
+        </w:rPr>
+        <w:t>Avitabile</w:t>
+      </w:r>
+      <w:proofErr w:type="spellEnd"/>
+      <w:r>
+        <w:rPr>
+          <w:rFonts w:ascii="Times New Roman" w:hAnsi="Times New Roman" w:cs="Times New Roman"/>
+          <w:sz w:val="20"/>
+          <w:szCs w:val="20"/>
+        </w:rPr>
+        <w:t>, P., Chen, J., &amp; Sherwood, J. (2013). Damage detection and full surface characterization of a wind turbine blade using three-dimensional digital image correlation. Structural Health Monitoring, 12(5-6), 430-439.</w:t>
       </w:r>
     </w:p>
     <w:p>
@@ -3941,7 +4245,61 @@
           <w:sz w:val="20"/>
           <w:szCs w:val="20"/>
         </w:rPr>
-        <w:t>[4] LeBlanc, B., Niezrecki, C., Avitable, P., &amp; Tribikram, K. (2010). Structural health monitoring of helicopter hard landing using 3D digital image correlation. In SPIE Smart Structures and Materials+ Nondestructive Evaluation and Health Monitoring, 76501.</w:t>
+        <w:t xml:space="preserve">[4] LeBlanc, B., </w:t>
+      </w:r>
+      <w:proofErr w:type="spellStart"/>
+      <w:r>
+        <w:rPr>
+          <w:rFonts w:ascii="Times New Roman" w:hAnsi="Times New Roman" w:cs="Times New Roman"/>
+          <w:sz w:val="20"/>
+          <w:szCs w:val="20"/>
+        </w:rPr>
+        <w:t>Niezrecki</w:t>
+      </w:r>
+      <w:proofErr w:type="spellEnd"/>
+      <w:r>
+        <w:rPr>
+          <w:rFonts w:ascii="Times New Roman" w:hAnsi="Times New Roman" w:cs="Times New Roman"/>
+          <w:sz w:val="20"/>
+          <w:szCs w:val="20"/>
+        </w:rPr>
+        <w:t xml:space="preserve">, C., </w:t>
+      </w:r>
+      <w:proofErr w:type="spellStart"/>
+      <w:r>
+        <w:rPr>
+          <w:rFonts w:ascii="Times New Roman" w:hAnsi="Times New Roman" w:cs="Times New Roman"/>
+          <w:sz w:val="20"/>
+          <w:szCs w:val="20"/>
+        </w:rPr>
+        <w:t>Avitable</w:t>
+      </w:r>
+      <w:proofErr w:type="spellEnd"/>
+      <w:r>
+        <w:rPr>
+          <w:rFonts w:ascii="Times New Roman" w:hAnsi="Times New Roman" w:cs="Times New Roman"/>
+          <w:sz w:val="20"/>
+          <w:szCs w:val="20"/>
+        </w:rPr>
+        <w:t xml:space="preserve">, P., &amp; </w:t>
+      </w:r>
+      <w:proofErr w:type="spellStart"/>
+      <w:r>
+        <w:rPr>
+          <w:rFonts w:ascii="Times New Roman" w:hAnsi="Times New Roman" w:cs="Times New Roman"/>
+          <w:sz w:val="20"/>
+          <w:szCs w:val="20"/>
+        </w:rPr>
+        <w:t>Tribikram</w:t>
+      </w:r>
+      <w:proofErr w:type="spellEnd"/>
+      <w:r>
+        <w:rPr>
+          <w:rFonts w:ascii="Times New Roman" w:hAnsi="Times New Roman" w:cs="Times New Roman"/>
+          <w:sz w:val="20"/>
+          <w:szCs w:val="20"/>
+        </w:rPr>
+        <w:t>, K. (2010). Structural health monitoring of helicopter hard landing using 3D digital image correlation. In SPIE Smart Structures and Materials+ Nondestructive Evaluation and Health Monitoring, 76501.</w:t>
       </w:r>
     </w:p>
     <w:p>
@@ -3960,7 +4318,61 @@
           <w:sz w:val="20"/>
           <w:szCs w:val="20"/>
         </w:rPr>
-        <w:t>[5] Asl, M. E., Niezrecki, C., Sherwood, J., &amp; Avitabile, P. (2017). Experimental and theoretical similitude analysis for flexural bending of scaled-down laminated I-beams. Composite Structures.</w:t>
+        <w:t xml:space="preserve">[5] </w:t>
+      </w:r>
+      <w:proofErr w:type="spellStart"/>
+      <w:r>
+        <w:rPr>
+          <w:rFonts w:ascii="Times New Roman" w:hAnsi="Times New Roman" w:cs="Times New Roman"/>
+          <w:sz w:val="20"/>
+          <w:szCs w:val="20"/>
+        </w:rPr>
+        <w:t>Asl</w:t>
+      </w:r>
+      <w:proofErr w:type="spellEnd"/>
+      <w:r>
+        <w:rPr>
+          <w:rFonts w:ascii="Times New Roman" w:hAnsi="Times New Roman" w:cs="Times New Roman"/>
+          <w:sz w:val="20"/>
+          <w:szCs w:val="20"/>
+        </w:rPr>
+        <w:t xml:space="preserve">, M. E., </w:t>
+      </w:r>
+      <w:proofErr w:type="spellStart"/>
+      <w:r>
+        <w:rPr>
+          <w:rFonts w:ascii="Times New Roman" w:hAnsi="Times New Roman" w:cs="Times New Roman"/>
+          <w:sz w:val="20"/>
+          <w:szCs w:val="20"/>
+        </w:rPr>
+        <w:t>Niezrecki</w:t>
+      </w:r>
+      <w:proofErr w:type="spellEnd"/>
+      <w:r>
+        <w:rPr>
+          <w:rFonts w:ascii="Times New Roman" w:hAnsi="Times New Roman" w:cs="Times New Roman"/>
+          <w:sz w:val="20"/>
+          <w:szCs w:val="20"/>
+        </w:rPr>
+        <w:t xml:space="preserve">, C., Sherwood, J., &amp; </w:t>
+      </w:r>
+      <w:proofErr w:type="spellStart"/>
+      <w:r>
+        <w:rPr>
+          <w:rFonts w:ascii="Times New Roman" w:hAnsi="Times New Roman" w:cs="Times New Roman"/>
+          <w:sz w:val="20"/>
+          <w:szCs w:val="20"/>
+        </w:rPr>
+        <w:t>Avitabile</w:t>
+      </w:r>
+      <w:proofErr w:type="spellEnd"/>
+      <w:r>
+        <w:rPr>
+          <w:rFonts w:ascii="Times New Roman" w:hAnsi="Times New Roman" w:cs="Times New Roman"/>
+          <w:sz w:val="20"/>
+          <w:szCs w:val="20"/>
+        </w:rPr>
+        <w:t>, P. (2017). Experimental and theoretical similitude analysis for flexural bending of scaled-down laminated I-beams. Composite Structures.</w:t>
       </w:r>
     </w:p>
     <w:p>
@@ -3979,7 +4391,25 @@
           <w:sz w:val="20"/>
           <w:szCs w:val="20"/>
         </w:rPr>
-        <w:t>[6] Sutton, M. A., Wolters, W. J., Peters, W. H., Ranson, W. F., &amp; McNeill, S. R. (1983). Determination of displacements using an improved digital correlation method. Image and vision computing, 1(3), 133-139.</w:t>
+        <w:t xml:space="preserve">[6] Sutton, M. A., Wolters, W. J., Peters, W. H., </w:t>
+      </w:r>
+      <w:proofErr w:type="spellStart"/>
+      <w:r>
+        <w:rPr>
+          <w:rFonts w:ascii="Times New Roman" w:hAnsi="Times New Roman" w:cs="Times New Roman"/>
+          <w:sz w:val="20"/>
+          <w:szCs w:val="20"/>
+        </w:rPr>
+        <w:t>Ranson</w:t>
+      </w:r>
+      <w:proofErr w:type="spellEnd"/>
+      <w:r>
+        <w:rPr>
+          <w:rFonts w:ascii="Times New Roman" w:hAnsi="Times New Roman" w:cs="Times New Roman"/>
+          <w:sz w:val="20"/>
+          <w:szCs w:val="20"/>
+        </w:rPr>
+        <w:t>, W. F., &amp; McNeill, S. R. (1983). Determination of displacements using an improved digital correlation method. Image and vision computing, 1(3), 133-139.</w:t>
       </w:r>
     </w:p>
     <w:p>
@@ -4017,7 +4447,25 @@
           <w:sz w:val="20"/>
           <w:szCs w:val="20"/>
         </w:rPr>
-        <w:t>[8] Schmidt, T., Tyson, J., &amp; Galanulis, K. (2003). Full‐field dynamic displacement and strain measurement using advanced 3d image correlation photogrammetry: part 1. Experimental Techniques, 27(3), 47-50.</w:t>
+        <w:t xml:space="preserve">[8] Schmidt, T., Tyson, J., &amp; </w:t>
+      </w:r>
+      <w:proofErr w:type="spellStart"/>
+      <w:r>
+        <w:rPr>
+          <w:rFonts w:ascii="Times New Roman" w:hAnsi="Times New Roman" w:cs="Times New Roman"/>
+          <w:sz w:val="20"/>
+          <w:szCs w:val="20"/>
+        </w:rPr>
+        <w:t>Galanulis</w:t>
+      </w:r>
+      <w:proofErr w:type="spellEnd"/>
+      <w:r>
+        <w:rPr>
+          <w:rFonts w:ascii="Times New Roman" w:hAnsi="Times New Roman" w:cs="Times New Roman"/>
+          <w:sz w:val="20"/>
+          <w:szCs w:val="20"/>
+        </w:rPr>
+        <w:t>, K. (2003). Full‐field dynamic displacement and strain measurement using advanced 3d image correlation photogrammetry: part 1. Experimental Techniques, 27(3), 47-50.</w:t>
       </w:r>
     </w:p>
     <w:p>
@@ -4074,7 +4522,25 @@
           <w:sz w:val="20"/>
           <w:szCs w:val="20"/>
         </w:rPr>
-        <w:t>[11] Chen, F., Chen, X., Xie, X., Feng, X., &amp; Yang, L. (2013). Full-field 3D measurement using multi-camera digital image correlation system. Optics and Lasers in Engineering, 51(9), 1044-1052.</w:t>
+        <w:t xml:space="preserve">[11] Chen, F., Chen, X., </w:t>
+      </w:r>
+      <w:proofErr w:type="spellStart"/>
+      <w:r>
+        <w:rPr>
+          <w:rFonts w:ascii="Times New Roman" w:hAnsi="Times New Roman" w:cs="Times New Roman"/>
+          <w:sz w:val="20"/>
+          <w:szCs w:val="20"/>
+        </w:rPr>
+        <w:t>Xie</w:t>
+      </w:r>
+      <w:proofErr w:type="spellEnd"/>
+      <w:r>
+        <w:rPr>
+          <w:rFonts w:ascii="Times New Roman" w:hAnsi="Times New Roman" w:cs="Times New Roman"/>
+          <w:sz w:val="20"/>
+          <w:szCs w:val="20"/>
+        </w:rPr>
+        <w:t>, X., Feng, X., &amp; Yang, L. (2013). Full-field 3D measurement using multi-camera digital image correlation system. Optics and Lasers in Engineering, 51(9), 1044-1052.</w:t>
       </w:r>
     </w:p>
     <w:p>
@@ -4093,7 +4559,25 @@
           <w:sz w:val="20"/>
           <w:szCs w:val="20"/>
         </w:rPr>
-        <w:t>[12] Luhmann, T., Fraser, C., &amp; Maas, H. G. (2016). Sensor modelling and camera calibration for close-range photogrammetry. ISPRS Journal of Photogrammetry and Remote Sensing, 115, 37-46.</w:t>
+        <w:t xml:space="preserve">[12] </w:t>
+      </w:r>
+      <w:proofErr w:type="spellStart"/>
+      <w:r>
+        <w:rPr>
+          <w:rFonts w:ascii="Times New Roman" w:hAnsi="Times New Roman" w:cs="Times New Roman"/>
+          <w:sz w:val="20"/>
+          <w:szCs w:val="20"/>
+        </w:rPr>
+        <w:t>Luhmann</w:t>
+      </w:r>
+      <w:proofErr w:type="spellEnd"/>
+      <w:r>
+        <w:rPr>
+          <w:rFonts w:ascii="Times New Roman" w:hAnsi="Times New Roman" w:cs="Times New Roman"/>
+          <w:sz w:val="20"/>
+          <w:szCs w:val="20"/>
+        </w:rPr>
+        <w:t>, T., Fraser, C., &amp; Maas, H. G. (2016). Sensor modelling and camera calibration for close-range photogrammetry. ISPRS Journal of Photogrammetry and Remote Sensing, 115, 37-46.</w:t>
       </w:r>
     </w:p>
     <w:p>
@@ -4112,7 +4596,25 @@
           <w:sz w:val="20"/>
           <w:szCs w:val="20"/>
         </w:rPr>
-        <w:t>[13] Kim, J. H., Sukkarieh, S., &amp; Wishart, S. (2003, July). Real-time navigation, guidance, and control of a UAV using low-cost sensors. In Field and Service Robotics (pp. 299-309). Springer, Berlin, Heidelberg.</w:t>
+        <w:t xml:space="preserve">[13] Kim, J. H., </w:t>
+      </w:r>
+      <w:proofErr w:type="spellStart"/>
+      <w:r>
+        <w:rPr>
+          <w:rFonts w:ascii="Times New Roman" w:hAnsi="Times New Roman" w:cs="Times New Roman"/>
+          <w:sz w:val="20"/>
+          <w:szCs w:val="20"/>
+        </w:rPr>
+        <w:t>Sukkarieh</w:t>
+      </w:r>
+      <w:proofErr w:type="spellEnd"/>
+      <w:r>
+        <w:rPr>
+          <w:rFonts w:ascii="Times New Roman" w:hAnsi="Times New Roman" w:cs="Times New Roman"/>
+          <w:sz w:val="20"/>
+          <w:szCs w:val="20"/>
+        </w:rPr>
+        <w:t>, S., &amp; Wishart, S. (2003, July). Real-time navigation, guidance, and control of a UAV using low-cost sensors. In Field and Service Robotics (pp. 299-309). Springer, Berlin, Heidelberg.</w:t>
       </w:r>
     </w:p>
     <w:p>
@@ -4150,7 +4652,25 @@
           <w:sz w:val="20"/>
           <w:szCs w:val="20"/>
         </w:rPr>
-        <w:t>[15] Jean, J. H., Liu, B. S., Chang, P. Z., &amp; Kuo, L. C. (2016). Attitude Detection and Localization for Unmanned Aerial Vehicles. Smart Science, 4(4), 196-202.</w:t>
+        <w:t xml:space="preserve">[15] Jean, J. H., Liu, B. S., Chang, P. Z., &amp; </w:t>
+      </w:r>
+      <w:proofErr w:type="spellStart"/>
+      <w:r>
+        <w:rPr>
+          <w:rFonts w:ascii="Times New Roman" w:hAnsi="Times New Roman" w:cs="Times New Roman"/>
+          <w:sz w:val="20"/>
+          <w:szCs w:val="20"/>
+        </w:rPr>
+        <w:t>Kuo</w:t>
+      </w:r>
+      <w:proofErr w:type="spellEnd"/>
+      <w:r>
+        <w:rPr>
+          <w:rFonts w:ascii="Times New Roman" w:hAnsi="Times New Roman" w:cs="Times New Roman"/>
+          <w:sz w:val="20"/>
+          <w:szCs w:val="20"/>
+        </w:rPr>
+        <w:t>, L. C. (2016). Attitude Detection and Localization for Unmanned Aerial Vehicles. Smart Science, 4(4), 196-202.</w:t>
       </w:r>
     </w:p>
     <w:p>
@@ -4169,7 +4689,43 @@
           <w:sz w:val="20"/>
           <w:szCs w:val="20"/>
         </w:rPr>
-        <w:t>[16] Chiang, K. W., Tsai, M. L., Naser, E. S., Habib, A., &amp; Chu, C. H. (2015). New calibration method using low cost mem imus to verify the performance of uav-borne mms payloads. Sensors, 15(3), 6560-6585.</w:t>
+        <w:t xml:space="preserve">[16] Chiang, K. W., Tsai, M. L., Naser, E. S., Habib, A., &amp; Chu, C. H. (2015). New calibration method using low cost mem </w:t>
+      </w:r>
+      <w:proofErr w:type="spellStart"/>
+      <w:r>
+        <w:rPr>
+          <w:rFonts w:ascii="Times New Roman" w:hAnsi="Times New Roman" w:cs="Times New Roman"/>
+          <w:sz w:val="20"/>
+          <w:szCs w:val="20"/>
+        </w:rPr>
+        <w:t>imus</w:t>
+      </w:r>
+      <w:proofErr w:type="spellEnd"/>
+      <w:r>
+        <w:rPr>
+          <w:rFonts w:ascii="Times New Roman" w:hAnsi="Times New Roman" w:cs="Times New Roman"/>
+          <w:sz w:val="20"/>
+          <w:szCs w:val="20"/>
+        </w:rPr>
+        <w:t xml:space="preserve"> to verify the performance of </w:t>
+      </w:r>
+      <w:proofErr w:type="spellStart"/>
+      <w:r>
+        <w:rPr>
+          <w:rFonts w:ascii="Times New Roman" w:hAnsi="Times New Roman" w:cs="Times New Roman"/>
+          <w:sz w:val="20"/>
+          <w:szCs w:val="20"/>
+        </w:rPr>
+        <w:t>uav</w:t>
+      </w:r>
+      <w:proofErr w:type="spellEnd"/>
+      <w:r>
+        <w:rPr>
+          <w:rFonts w:ascii="Times New Roman" w:hAnsi="Times New Roman" w:cs="Times New Roman"/>
+          <w:sz w:val="20"/>
+          <w:szCs w:val="20"/>
+        </w:rPr>
+        <w:t>-borne mms payloads. Sensors, 15(3), 6560-6585.</w:t>
       </w:r>
     </w:p>
     <w:p>
@@ -4188,7 +4744,43 @@
           <w:sz w:val="20"/>
           <w:szCs w:val="20"/>
         </w:rPr>
-        <w:t>[17] Shahbazi, M., Sohn, G., Théau, J., &amp; Menard, P. (2015). Development and evaluation of a UAV-photogrammetry system for precise 3D environmental modeling. Sensors, 15(11), 27493-27524.</w:t>
+        <w:t xml:space="preserve">[17] </w:t>
+      </w:r>
+      <w:proofErr w:type="spellStart"/>
+      <w:r>
+        <w:rPr>
+          <w:rFonts w:ascii="Times New Roman" w:hAnsi="Times New Roman" w:cs="Times New Roman"/>
+          <w:sz w:val="20"/>
+          <w:szCs w:val="20"/>
+        </w:rPr>
+        <w:t>Shahbazi</w:t>
+      </w:r>
+      <w:proofErr w:type="spellEnd"/>
+      <w:r>
+        <w:rPr>
+          <w:rFonts w:ascii="Times New Roman" w:hAnsi="Times New Roman" w:cs="Times New Roman"/>
+          <w:sz w:val="20"/>
+          <w:szCs w:val="20"/>
+        </w:rPr>
+        <w:t xml:space="preserve">, M., Sohn, G., </w:t>
+      </w:r>
+      <w:proofErr w:type="spellStart"/>
+      <w:r>
+        <w:rPr>
+          <w:rFonts w:ascii="Times New Roman" w:hAnsi="Times New Roman" w:cs="Times New Roman"/>
+          <w:sz w:val="20"/>
+          <w:szCs w:val="20"/>
+        </w:rPr>
+        <w:t>Théau</w:t>
+      </w:r>
+      <w:proofErr w:type="spellEnd"/>
+      <w:r>
+        <w:rPr>
+          <w:rFonts w:ascii="Times New Roman" w:hAnsi="Times New Roman" w:cs="Times New Roman"/>
+          <w:sz w:val="20"/>
+          <w:szCs w:val="20"/>
+        </w:rPr>
+        <w:t>, J., &amp; Menard, P. (2015). Development and evaluation of a UAV-photogrammetry system for precise 3D environmental modeling. Sensors, 15(11), 27493-27524.</w:t>
       </w:r>
     </w:p>
     <w:p>
@@ -4207,7 +4799,61 @@
           <w:sz w:val="20"/>
           <w:szCs w:val="20"/>
         </w:rPr>
-        <w:t>[18] Masiero, A., Fissore, F., &amp; Vettore, A. (2017). A Low Cost UWB Based Solution for Direct Georeferencing UAV Photogrammetry. Remote Sensing, 9(5), 414.</w:t>
+        <w:t xml:space="preserve">[18] </w:t>
+      </w:r>
+      <w:proofErr w:type="spellStart"/>
+      <w:r>
+        <w:rPr>
+          <w:rFonts w:ascii="Times New Roman" w:hAnsi="Times New Roman" w:cs="Times New Roman"/>
+          <w:sz w:val="20"/>
+          <w:szCs w:val="20"/>
+        </w:rPr>
+        <w:t>Masiero</w:t>
+      </w:r>
+      <w:proofErr w:type="spellEnd"/>
+      <w:r>
+        <w:rPr>
+          <w:rFonts w:ascii="Times New Roman" w:hAnsi="Times New Roman" w:cs="Times New Roman"/>
+          <w:sz w:val="20"/>
+          <w:szCs w:val="20"/>
+        </w:rPr>
+        <w:t xml:space="preserve">, A., </w:t>
+      </w:r>
+      <w:proofErr w:type="spellStart"/>
+      <w:r>
+        <w:rPr>
+          <w:rFonts w:ascii="Times New Roman" w:hAnsi="Times New Roman" w:cs="Times New Roman"/>
+          <w:sz w:val="20"/>
+          <w:szCs w:val="20"/>
+        </w:rPr>
+        <w:t>Fissore</w:t>
+      </w:r>
+      <w:proofErr w:type="spellEnd"/>
+      <w:r>
+        <w:rPr>
+          <w:rFonts w:ascii="Times New Roman" w:hAnsi="Times New Roman" w:cs="Times New Roman"/>
+          <w:sz w:val="20"/>
+          <w:szCs w:val="20"/>
+        </w:rPr>
+        <w:t xml:space="preserve">, F., &amp; </w:t>
+      </w:r>
+      <w:proofErr w:type="spellStart"/>
+      <w:r>
+        <w:rPr>
+          <w:rFonts w:ascii="Times New Roman" w:hAnsi="Times New Roman" w:cs="Times New Roman"/>
+          <w:sz w:val="20"/>
+          <w:szCs w:val="20"/>
+        </w:rPr>
+        <w:t>Vettore</w:t>
+      </w:r>
+      <w:proofErr w:type="spellEnd"/>
+      <w:r>
+        <w:rPr>
+          <w:rFonts w:ascii="Times New Roman" w:hAnsi="Times New Roman" w:cs="Times New Roman"/>
+          <w:sz w:val="20"/>
+          <w:szCs w:val="20"/>
+        </w:rPr>
+        <w:t>, A. (2017). A Low Cost UWB Based Solution for Direct Georeferencing UAV Photogrammetry. Remote Sensing, 9(5), 414.</w:t>
       </w:r>
     </w:p>
     <w:p>
@@ -4226,7 +4872,79 @@
           <w:sz w:val="20"/>
           <w:szCs w:val="20"/>
         </w:rPr>
-        <w:t>[19] Pieraccini, M., Fratini, M., Parrini, F., Macaluso, G., &amp; Atzeni, C. (2004). High-speed CW step-frequency coherent radar for dynamic monitoring of civil engineering structures. Electronics Letters, 40(14), 907-908.</w:t>
+        <w:t xml:space="preserve">[19] </w:t>
+      </w:r>
+      <w:proofErr w:type="spellStart"/>
+      <w:r>
+        <w:rPr>
+          <w:rFonts w:ascii="Times New Roman" w:hAnsi="Times New Roman" w:cs="Times New Roman"/>
+          <w:sz w:val="20"/>
+          <w:szCs w:val="20"/>
+        </w:rPr>
+        <w:t>Pieraccini</w:t>
+      </w:r>
+      <w:proofErr w:type="spellEnd"/>
+      <w:r>
+        <w:rPr>
+          <w:rFonts w:ascii="Times New Roman" w:hAnsi="Times New Roman" w:cs="Times New Roman"/>
+          <w:sz w:val="20"/>
+          <w:szCs w:val="20"/>
+        </w:rPr>
+        <w:t xml:space="preserve">, M., </w:t>
+      </w:r>
+      <w:proofErr w:type="spellStart"/>
+      <w:r>
+        <w:rPr>
+          <w:rFonts w:ascii="Times New Roman" w:hAnsi="Times New Roman" w:cs="Times New Roman"/>
+          <w:sz w:val="20"/>
+          <w:szCs w:val="20"/>
+        </w:rPr>
+        <w:t>Fratini</w:t>
+      </w:r>
+      <w:proofErr w:type="spellEnd"/>
+      <w:r>
+        <w:rPr>
+          <w:rFonts w:ascii="Times New Roman" w:hAnsi="Times New Roman" w:cs="Times New Roman"/>
+          <w:sz w:val="20"/>
+          <w:szCs w:val="20"/>
+        </w:rPr>
+        <w:t xml:space="preserve">, M., </w:t>
+      </w:r>
+      <w:proofErr w:type="spellStart"/>
+      <w:r>
+        <w:rPr>
+          <w:rFonts w:ascii="Times New Roman" w:hAnsi="Times New Roman" w:cs="Times New Roman"/>
+          <w:sz w:val="20"/>
+          <w:szCs w:val="20"/>
+        </w:rPr>
+        <w:t>Parrini</w:t>
+      </w:r>
+      <w:proofErr w:type="spellEnd"/>
+      <w:r>
+        <w:rPr>
+          <w:rFonts w:ascii="Times New Roman" w:hAnsi="Times New Roman" w:cs="Times New Roman"/>
+          <w:sz w:val="20"/>
+          <w:szCs w:val="20"/>
+        </w:rPr>
+        <w:t xml:space="preserve">, F., Macaluso, G., &amp; </w:t>
+      </w:r>
+      <w:proofErr w:type="spellStart"/>
+      <w:r>
+        <w:rPr>
+          <w:rFonts w:ascii="Times New Roman" w:hAnsi="Times New Roman" w:cs="Times New Roman"/>
+          <w:sz w:val="20"/>
+          <w:szCs w:val="20"/>
+        </w:rPr>
+        <w:t>Atzeni</w:t>
+      </w:r>
+      <w:proofErr w:type="spellEnd"/>
+      <w:r>
+        <w:rPr>
+          <w:rFonts w:ascii="Times New Roman" w:hAnsi="Times New Roman" w:cs="Times New Roman"/>
+          <w:sz w:val="20"/>
+          <w:szCs w:val="20"/>
+        </w:rPr>
+        <w:t>, C. (2004). High-speed CW step-frequency coherent radar for dynamic monitoring of civil engineering structures. Electronics Letters, 40(14), 907-908.</w:t>
       </w:r>
     </w:p>
     <w:p>
@@ -4245,7 +4963,43 @@
           <w:sz w:val="20"/>
           <w:szCs w:val="20"/>
         </w:rPr>
-        <w:t>[20] Gentile, C., &amp; Bernardini, G. (2008). Output-only modal identification of a reinforced concrete bridge from radar-based measurements. Ndt &amp; E International, 41(7), 544-553.</w:t>
+        <w:t xml:space="preserve">[20] Gentile, C., &amp; </w:t>
+      </w:r>
+      <w:proofErr w:type="spellStart"/>
+      <w:r>
+        <w:rPr>
+          <w:rFonts w:ascii="Times New Roman" w:hAnsi="Times New Roman" w:cs="Times New Roman"/>
+          <w:sz w:val="20"/>
+          <w:szCs w:val="20"/>
+        </w:rPr>
+        <w:t>Bernardini</w:t>
+      </w:r>
+      <w:proofErr w:type="spellEnd"/>
+      <w:r>
+        <w:rPr>
+          <w:rFonts w:ascii="Times New Roman" w:hAnsi="Times New Roman" w:cs="Times New Roman"/>
+          <w:sz w:val="20"/>
+          <w:szCs w:val="20"/>
+        </w:rPr>
+        <w:t xml:space="preserve">, G. (2008). Output-only modal identification of a reinforced concrete bridge from radar-based measurements. </w:t>
+      </w:r>
+      <w:proofErr w:type="spellStart"/>
+      <w:r>
+        <w:rPr>
+          <w:rFonts w:ascii="Times New Roman" w:hAnsi="Times New Roman" w:cs="Times New Roman"/>
+          <w:sz w:val="20"/>
+          <w:szCs w:val="20"/>
+        </w:rPr>
+        <w:t>Ndt</w:t>
+      </w:r>
+      <w:proofErr w:type="spellEnd"/>
+      <w:r>
+        <w:rPr>
+          <w:rFonts w:ascii="Times New Roman" w:hAnsi="Times New Roman" w:cs="Times New Roman"/>
+          <w:sz w:val="20"/>
+          <w:szCs w:val="20"/>
+        </w:rPr>
+        <w:t xml:space="preserve"> &amp; E International, 41(7), 544-553.</w:t>
       </w:r>
     </w:p>
     <w:p>
@@ -4265,7 +5019,25 @@
           <w:szCs w:val="20"/>
         </w:rPr>
         <w:lastRenderedPageBreak/>
-        <w:t>[21] Gentile, C., &amp; Bernardini, G. (2010). An interferometric radar for non-contact measurement of deflections on civil engineering structures: laboratory and full-scale tests. Structure and Infrastructure Engineering, 6(5), 521-534.</w:t>
+        <w:t xml:space="preserve">[21] Gentile, C., &amp; </w:t>
+      </w:r>
+      <w:proofErr w:type="spellStart"/>
+      <w:r>
+        <w:rPr>
+          <w:rFonts w:ascii="Times New Roman" w:hAnsi="Times New Roman" w:cs="Times New Roman"/>
+          <w:sz w:val="20"/>
+          <w:szCs w:val="20"/>
+        </w:rPr>
+        <w:t>Bernardini</w:t>
+      </w:r>
+      <w:proofErr w:type="spellEnd"/>
+      <w:r>
+        <w:rPr>
+          <w:rFonts w:ascii="Times New Roman" w:hAnsi="Times New Roman" w:cs="Times New Roman"/>
+          <w:sz w:val="20"/>
+          <w:szCs w:val="20"/>
+        </w:rPr>
+        <w:t>, G. (2010). An interferometric radar for non-contact measurement of deflections on civil engineering structures: laboratory and full-scale tests. Structure and Infrastructure Engineering, 6(5), 521-534.</w:t>
       </w:r>
     </w:p>
     <w:p>
@@ -4320,7 +5092,25 @@
           <w:sz w:val="20"/>
           <w:szCs w:val="20"/>
         </w:rPr>
-        <w:t>[23] ICM-20948 - World’s lowest power 9-axis MotionTracking device, Available online: https://www.invensense.com/products/motion-tracking/9-axis/icm-20948/ (Accessed January 18).</w:t>
+        <w:t xml:space="preserve">[23] ICM-20948 - World’s lowest power 9-axis </w:t>
+      </w:r>
+      <w:proofErr w:type="spellStart"/>
+      <w:r>
+        <w:rPr>
+          <w:rFonts w:ascii="Times New Roman" w:hAnsi="Times New Roman" w:cs="Times New Roman"/>
+          <w:sz w:val="20"/>
+          <w:szCs w:val="20"/>
+        </w:rPr>
+        <w:t>MotionTracking</w:t>
+      </w:r>
+      <w:proofErr w:type="spellEnd"/>
+      <w:r>
+        <w:rPr>
+          <w:rFonts w:ascii="Times New Roman" w:hAnsi="Times New Roman" w:cs="Times New Roman"/>
+          <w:sz w:val="20"/>
+          <w:szCs w:val="20"/>
+        </w:rPr>
+        <w:t xml:space="preserve"> device, Available online: https://www.invensense.com/products/motion-tracking/9-axis/icm-20948/ (Accessed January 18).</w:t>
       </w:r>
     </w:p>
     <w:p>
@@ -4339,7 +5129,25 @@
           <w:sz w:val="20"/>
           <w:szCs w:val="20"/>
         </w:rPr>
-        <w:t>[24] EV_ICM-20948 - Motion Sensor Evaluation Board from TDK InvenSense, Available online: https://store.invensense.com/ProductDetail/EVICM20948-TDK-InvenSense/597422/ (Accessed January 18).</w:t>
+        <w:t xml:space="preserve">[24] EV_ICM-20948 - Motion Sensor Evaluation Board from TDK </w:t>
+      </w:r>
+      <w:proofErr w:type="spellStart"/>
+      <w:r>
+        <w:rPr>
+          <w:rFonts w:ascii="Times New Roman" w:hAnsi="Times New Roman" w:cs="Times New Roman"/>
+          <w:sz w:val="20"/>
+          <w:szCs w:val="20"/>
+        </w:rPr>
+        <w:t>InvenSense</w:t>
+      </w:r>
+      <w:proofErr w:type="spellEnd"/>
+      <w:r>
+        <w:rPr>
+          <w:rFonts w:ascii="Times New Roman" w:hAnsi="Times New Roman" w:cs="Times New Roman"/>
+          <w:sz w:val="20"/>
+          <w:szCs w:val="20"/>
+        </w:rPr>
+        <w:t>, Available online: https://store.invensense.com/ProductDetail/EVICM20948-TDK-InvenSense/597422/ (Accessed January 18).</w:t>
       </w:r>
     </w:p>
     <w:p>
@@ -4358,7 +5166,25 @@
           <w:sz w:val="20"/>
           <w:szCs w:val="20"/>
         </w:rPr>
-        <w:t>[25] BRD_CARRIER - Motion Sensor Evaluation Board from TDK InvenSense, Available online: https://store.invensense.com/ProductDetail/BRDCARRIER-TDK-InvenSense/607644/ (Accessed January 18).</w:t>
+        <w:t xml:space="preserve">[25] BRD_CARRIER - Motion Sensor Evaluation Board from TDK </w:t>
+      </w:r>
+      <w:proofErr w:type="spellStart"/>
+      <w:r>
+        <w:rPr>
+          <w:rFonts w:ascii="Times New Roman" w:hAnsi="Times New Roman" w:cs="Times New Roman"/>
+          <w:sz w:val="20"/>
+          <w:szCs w:val="20"/>
+        </w:rPr>
+        <w:t>InvenSense</w:t>
+      </w:r>
+      <w:proofErr w:type="spellEnd"/>
+      <w:r>
+        <w:rPr>
+          <w:rFonts w:ascii="Times New Roman" w:hAnsi="Times New Roman" w:cs="Times New Roman"/>
+          <w:sz w:val="20"/>
+          <w:szCs w:val="20"/>
+        </w:rPr>
+        <w:t>, Available online: https://store.invensense.com/ProductDetail/BRDCARRIER-TDK-InvenSense/607644/ (Accessed January 18).</w:t>
       </w:r>
     </w:p>
     <w:p>
@@ -4490,7 +5316,97 @@
           <w:sz w:val="20"/>
           <w:szCs w:val="20"/>
         </w:rPr>
-        <w:t>The Embedded Motion Driver (eMD) is designed as a solution that can be easily ported to most MCUs. The eMD 20x48 release package contains the example project for STM ARM Cortex M4 Core. Using IAR Workbench, we compile the files needed to flash the IMU for setting it up to get the 9-axis measurements. We then go into MotionLink and configure the correct connection port before starting the measurement log. MotionLink provides us with graphical plots to visualize the sensor data as well as read/write to hardware registers. We log the data to external files, 72 measurements – 1 for every 5 degrees in a 360-degree motion of the setup; each of the 72 measurements containing the readings for every axis of the 9-axes. We take these 72 measurements in 3 orientations – along the x-axis, y-axis and z-axis, tilting the setup as required. Once we get the measurements for every orientation, we need to calibrate them. We use the pandas library in Python to compute the mean and total deviation. We can then plot the graphs for each of the axis at every degree using the matplotlib library in Python. The relevant code is shown below:</w:t>
+        <w:t>The Embedded Motion Driver (</w:t>
+      </w:r>
+      <w:proofErr w:type="spellStart"/>
+      <w:r>
+        <w:rPr>
+          <w:rFonts w:ascii="Times New Roman" w:hAnsi="Times New Roman" w:cs="Times New Roman"/>
+          <w:sz w:val="20"/>
+          <w:szCs w:val="20"/>
+        </w:rPr>
+        <w:t>eMD</w:t>
+      </w:r>
+      <w:proofErr w:type="spellEnd"/>
+      <w:r>
+        <w:rPr>
+          <w:rFonts w:ascii="Times New Roman" w:hAnsi="Times New Roman" w:cs="Times New Roman"/>
+          <w:sz w:val="20"/>
+          <w:szCs w:val="20"/>
+        </w:rPr>
+        <w:t xml:space="preserve">) is designed as a solution that can be easily ported to most MCUs. The </w:t>
+      </w:r>
+      <w:proofErr w:type="spellStart"/>
+      <w:r>
+        <w:rPr>
+          <w:rFonts w:ascii="Times New Roman" w:hAnsi="Times New Roman" w:cs="Times New Roman"/>
+          <w:sz w:val="20"/>
+          <w:szCs w:val="20"/>
+        </w:rPr>
+        <w:t>eMD</w:t>
+      </w:r>
+      <w:proofErr w:type="spellEnd"/>
+      <w:r>
+        <w:rPr>
+          <w:rFonts w:ascii="Times New Roman" w:hAnsi="Times New Roman" w:cs="Times New Roman"/>
+          <w:sz w:val="20"/>
+          <w:szCs w:val="20"/>
+        </w:rPr>
+        <w:t xml:space="preserve"> 20x48 release package contains the example project for STM ARM Cortex M4 Core. Using IAR Workbench, we compile the files needed to flash the IMU for setting it up to get the 9-axis measurements. We then go into </w:t>
+      </w:r>
+      <w:proofErr w:type="spellStart"/>
+      <w:r>
+        <w:rPr>
+          <w:rFonts w:ascii="Times New Roman" w:hAnsi="Times New Roman" w:cs="Times New Roman"/>
+          <w:sz w:val="20"/>
+          <w:szCs w:val="20"/>
+        </w:rPr>
+        <w:t>MotionLink</w:t>
+      </w:r>
+      <w:proofErr w:type="spellEnd"/>
+      <w:r>
+        <w:rPr>
+          <w:rFonts w:ascii="Times New Roman" w:hAnsi="Times New Roman" w:cs="Times New Roman"/>
+          <w:sz w:val="20"/>
+          <w:szCs w:val="20"/>
+        </w:rPr>
+        <w:t xml:space="preserve"> and configure the correct connection port before starting the measurement log. </w:t>
+      </w:r>
+      <w:proofErr w:type="spellStart"/>
+      <w:r>
+        <w:rPr>
+          <w:rFonts w:ascii="Times New Roman" w:hAnsi="Times New Roman" w:cs="Times New Roman"/>
+          <w:sz w:val="20"/>
+          <w:szCs w:val="20"/>
+        </w:rPr>
+        <w:t>MotionLink</w:t>
+      </w:r>
+      <w:proofErr w:type="spellEnd"/>
+      <w:r>
+        <w:rPr>
+          <w:rFonts w:ascii="Times New Roman" w:hAnsi="Times New Roman" w:cs="Times New Roman"/>
+          <w:sz w:val="20"/>
+          <w:szCs w:val="20"/>
+        </w:rPr>
+        <w:t xml:space="preserve"> provides us with graphical plots to visualize the sensor data as well as read/write to hardware registers. We log the data to external files, 72 measurements – 1 for every 5 degrees in a 360-degree motion of the setup; each of the 72 measurements containing the readings for every axis of the 9-axes. We take these 72 measurements in 3 orientations – along the x-axis, y-axis and z-axis, tilting the setup as required. Once we get the measurements for every orientation, we need to calibrate them. We use the </w:t>
+      </w:r>
+      <w:proofErr w:type="gramStart"/>
+      <w:r>
+        <w:rPr>
+          <w:rFonts w:ascii="Times New Roman" w:hAnsi="Times New Roman" w:cs="Times New Roman"/>
+          <w:sz w:val="20"/>
+          <w:szCs w:val="20"/>
+        </w:rPr>
+        <w:t>pandas</w:t>
+      </w:r>
+      <w:proofErr w:type="gramEnd"/>
+      <w:r>
+        <w:rPr>
+          <w:rFonts w:ascii="Times New Roman" w:hAnsi="Times New Roman" w:cs="Times New Roman"/>
+          <w:sz w:val="20"/>
+          <w:szCs w:val="20"/>
+        </w:rPr>
+        <w:t xml:space="preserve"> library in Python to compute the mean and total deviation. We can then plot the graphs for each of the axis at every degree using the matplotlib library in Python. The relevant code is shown below:</w:t>
       </w:r>
     </w:p>
     <w:p>
@@ -4566,7 +5482,25 @@
           <w:sz w:val="20"/>
           <w:szCs w:val="20"/>
         </w:rPr>
-        <w:t xml:space="preserve">The first thing we had to decide when using this sensor was to determine the choice of antenna. The antenna choice has a significant impact on the range and field of view of the final sensing system. For our application, we are using a horn antenna since this type of antenna is best suited for outdoor use. The communicate with the development board connected to the RADAR, we need to use a terminal emulation program such as PuTTY. However, since we must take many readings, we cannot rely on inputting commands every time and, so we wrote a python program using the ‘serial’ library that does this work for us. </w:t>
+        <w:t xml:space="preserve">The first thing we had to decide when using this sensor was to determine the choice of antenna. The antenna choice has a significant impact on the range and field of view of the final sensing system. For our application, we are using a horn antenna since this type of antenna is best suited for outdoor use. The communicate with the development board connected to the RADAR, we need to use a terminal emulation program such as </w:t>
+      </w:r>
+      <w:proofErr w:type="spellStart"/>
+      <w:r>
+        <w:rPr>
+          <w:rFonts w:ascii="Times New Roman" w:hAnsi="Times New Roman" w:cs="Times New Roman"/>
+          <w:sz w:val="20"/>
+          <w:szCs w:val="20"/>
+        </w:rPr>
+        <w:t>PuTTY</w:t>
+      </w:r>
+      <w:proofErr w:type="spellEnd"/>
+      <w:r>
+        <w:rPr>
+          <w:rFonts w:ascii="Times New Roman" w:hAnsi="Times New Roman" w:cs="Times New Roman"/>
+          <w:sz w:val="20"/>
+          <w:szCs w:val="20"/>
+        </w:rPr>
+        <w:t xml:space="preserve">. However, since we must take many readings, we cannot rely on inputting commands every time and, so we wrote a python program using the ‘serial’ library that does this work for us. </w:t>
       </w:r>
     </w:p>
     <w:p>
@@ -4862,7 +5796,29 @@
           <w:sz w:val="20"/>
           <w:szCs w:val="20"/>
         </w:rPr>
-        <w:t>+ X to open the menu, and choose </w:t>
+        <w:t xml:space="preserve">+ X to open the </w:t>
+      </w:r>
+      <w:proofErr w:type="gramStart"/>
+      <w:r>
+        <w:rPr>
+          <w:rFonts w:ascii="Times New Roman" w:hAnsi="Times New Roman" w:cs="Times New Roman"/>
+          <w:i/>
+          <w:iCs/>
+          <w:sz w:val="20"/>
+          <w:szCs w:val="20"/>
+        </w:rPr>
+        <w:t>menu, and</w:t>
+      </w:r>
+      <w:proofErr w:type="gramEnd"/>
+      <w:r>
+        <w:rPr>
+          <w:rFonts w:ascii="Times New Roman" w:hAnsi="Times New Roman" w:cs="Times New Roman"/>
+          <w:i/>
+          <w:iCs/>
+          <w:sz w:val="20"/>
+          <w:szCs w:val="20"/>
+        </w:rPr>
+        <w:t xml:space="preserve"> choose </w:t>
       </w:r>
       <w:r>
         <w:rPr>
@@ -4930,6 +5886,7 @@
         </w:rPr>
         <w:t xml:space="preserve">Once device manager is open, we can find the device under </w:t>
       </w:r>
+      <w:proofErr w:type="gramStart"/>
       <w:r>
         <w:rPr>
           <w:rFonts w:ascii="Times New Roman" w:hAnsi="Times New Roman" w:cs="Times New Roman"/>
@@ -4940,7 +5897,20 @@
           <w:sz w:val="20"/>
           <w:szCs w:val="20"/>
         </w:rPr>
-        <w:t>Ports(COM &amp; LPT)</w:t>
+        <w:t>Ports(</w:t>
+      </w:r>
+      <w:proofErr w:type="gramEnd"/>
+      <w:r>
+        <w:rPr>
+          <w:rFonts w:ascii="Times New Roman" w:hAnsi="Times New Roman" w:cs="Times New Roman"/>
+          <w:b/>
+          <w:bCs/>
+          <w:i/>
+          <w:iCs/>
+          <w:sz w:val="20"/>
+          <w:szCs w:val="20"/>
+        </w:rPr>
+        <w:t>COM &amp; LPT)</w:t>
       </w:r>
       <w:r>
         <w:rPr>
@@ -5090,6 +6060,7 @@
         </w:rPr>
         <w:t xml:space="preserve">Next, we setup the </w:t>
       </w:r>
+      <w:proofErr w:type="spellStart"/>
       <w:r>
         <w:rPr>
           <w:rFonts w:ascii="Times New Roman" w:eastAsia="Times New Roman" w:hAnsi="Times New Roman" w:cs="Times New Roman"/>
@@ -5100,6 +6071,7 @@
         </w:rPr>
         <w:t>pyserial</w:t>
       </w:r>
+      <w:proofErr w:type="spellEnd"/>
       <w:r>
         <w:rPr>
           <w:rFonts w:ascii="Times New Roman" w:eastAsia="Times New Roman" w:hAnsi="Times New Roman" w:cs="Times New Roman"/>
@@ -5115,8 +6087,19 @@
           <w:sz w:val="18"/>
           <w:szCs w:val="18"/>
         </w:rPr>
-        <w:t>port-number/baudrate</w:t>
-      </w:r>
+        <w:t>port-number/</w:t>
+      </w:r>
+      <w:proofErr w:type="spellStart"/>
+      <w:r>
+        <w:rPr>
+          <w:rFonts w:ascii="Times New Roman" w:eastAsia="Times New Roman" w:hAnsi="Times New Roman" w:cs="Times New Roman"/>
+          <w:b/>
+          <w:sz w:val="18"/>
+          <w:szCs w:val="18"/>
+        </w:rPr>
+        <w:t>baudrate</w:t>
+      </w:r>
+      <w:proofErr w:type="spellEnd"/>
       <w:r>
         <w:rPr>
           <w:rFonts w:ascii="Times New Roman" w:eastAsia="Times New Roman" w:hAnsi="Times New Roman" w:cs="Times New Roman"/>
@@ -5151,7 +6134,25 @@
           <w:sz w:val="18"/>
           <w:szCs w:val="18"/>
         </w:rPr>
-        <w:t>along with its buadrate. These values are available in the data sheets of the devices.</w:t>
+        <w:t xml:space="preserve">along with its </w:t>
+      </w:r>
+      <w:proofErr w:type="spellStart"/>
+      <w:r>
+        <w:rPr>
+          <w:rFonts w:ascii="Times New Roman" w:eastAsia="Times New Roman" w:hAnsi="Times New Roman" w:cs="Times New Roman"/>
+          <w:sz w:val="18"/>
+          <w:szCs w:val="18"/>
+        </w:rPr>
+        <w:t>buadrate</w:t>
+      </w:r>
+      <w:proofErr w:type="spellEnd"/>
+      <w:r>
+        <w:rPr>
+          <w:rFonts w:ascii="Times New Roman" w:eastAsia="Times New Roman" w:hAnsi="Times New Roman" w:cs="Times New Roman"/>
+          <w:sz w:val="18"/>
+          <w:szCs w:val="18"/>
+        </w:rPr>
+        <w:t>. These values are available in the data sheets of the devices.</w:t>
       </w:r>
     </w:p>
     <w:p>
@@ -5784,7 +6785,43 @@
           <w:sz w:val="18"/>
           <w:szCs w:val="18"/>
         </w:rPr>
-        <w:t xml:space="preserve">We should verify if conda was installed by typing “conda” in command prompt. </w:t>
+        <w:t xml:space="preserve">We should verify if </w:t>
+      </w:r>
+      <w:proofErr w:type="spellStart"/>
+      <w:r>
+        <w:rPr>
+          <w:rFonts w:ascii="Times New Roman" w:hAnsi="Times New Roman" w:cs="Times New Roman"/>
+          <w:sz w:val="18"/>
+          <w:szCs w:val="18"/>
+        </w:rPr>
+        <w:t>conda</w:t>
+      </w:r>
+      <w:proofErr w:type="spellEnd"/>
+      <w:r>
+        <w:rPr>
+          <w:rFonts w:ascii="Times New Roman" w:hAnsi="Times New Roman" w:cs="Times New Roman"/>
+          <w:sz w:val="18"/>
+          <w:szCs w:val="18"/>
+        </w:rPr>
+        <w:t xml:space="preserve"> was installed by typing “</w:t>
+      </w:r>
+      <w:proofErr w:type="spellStart"/>
+      <w:r>
+        <w:rPr>
+          <w:rFonts w:ascii="Times New Roman" w:hAnsi="Times New Roman" w:cs="Times New Roman"/>
+          <w:sz w:val="18"/>
+          <w:szCs w:val="18"/>
+        </w:rPr>
+        <w:t>conda</w:t>
+      </w:r>
+      <w:proofErr w:type="spellEnd"/>
+      <w:r>
+        <w:rPr>
+          <w:rFonts w:ascii="Times New Roman" w:hAnsi="Times New Roman" w:cs="Times New Roman"/>
+          <w:sz w:val="18"/>
+          <w:szCs w:val="18"/>
+        </w:rPr>
+        <w:t xml:space="preserve">” in command prompt. </w:t>
       </w:r>
     </w:p>
     <w:p>
@@ -5855,6 +6892,7 @@
         </w:rPr>
         <w:t xml:space="preserve">Installing </w:t>
       </w:r>
+      <w:proofErr w:type="spellStart"/>
       <w:r>
         <w:rPr>
           <w:rFonts w:ascii="Times New Roman" w:hAnsi="Times New Roman" w:cs="Times New Roman"/>
@@ -5865,6 +6903,7 @@
         </w:rPr>
         <w:t>pyserial</w:t>
       </w:r>
+      <w:proofErr w:type="spellEnd"/>
       <w:r>
         <w:rPr>
           <w:rFonts w:ascii="Times New Roman" w:hAnsi="Times New Roman" w:cs="Times New Roman"/>
@@ -5896,6 +6935,7 @@
         </w:rPr>
         <w:t xml:space="preserve">To install </w:t>
       </w:r>
+      <w:proofErr w:type="spellStart"/>
       <w:r>
         <w:rPr>
           <w:rFonts w:ascii="Times New Roman" w:hAnsi="Times New Roman" w:cs="Times New Roman"/>
@@ -5906,6 +6946,7 @@
         </w:rPr>
         <w:t>pyserial</w:t>
       </w:r>
+      <w:proofErr w:type="spellEnd"/>
       <w:r>
         <w:rPr>
           <w:rFonts w:ascii="Times New Roman" w:hAnsi="Times New Roman" w:cs="Times New Roman"/>
@@ -5928,6 +6969,7 @@
           <w:szCs w:val="18"/>
         </w:rPr>
       </w:pPr>
+      <w:proofErr w:type="spellStart"/>
       <w:r>
         <w:rPr>
           <w:rFonts w:ascii="Times New Roman" w:hAnsi="Times New Roman" w:cs="Times New Roman"/>
@@ -5936,8 +6978,31 @@
           <w:sz w:val="18"/>
           <w:szCs w:val="18"/>
         </w:rPr>
-        <w:t>conda install pyserial</w:t>
-      </w:r>
+        <w:t>conda</w:t>
+      </w:r>
+      <w:proofErr w:type="spellEnd"/>
+      <w:r>
+        <w:rPr>
+          <w:rFonts w:ascii="Times New Roman" w:hAnsi="Times New Roman" w:cs="Times New Roman"/>
+          <w:i/>
+          <w:iCs/>
+          <w:sz w:val="18"/>
+          <w:szCs w:val="18"/>
+        </w:rPr>
+        <w:t xml:space="preserve"> install </w:t>
+      </w:r>
+      <w:proofErr w:type="spellStart"/>
+      <w:r>
+        <w:rPr>
+          <w:rFonts w:ascii="Times New Roman" w:hAnsi="Times New Roman" w:cs="Times New Roman"/>
+          <w:i/>
+          <w:iCs/>
+          <w:sz w:val="18"/>
+          <w:szCs w:val="18"/>
+        </w:rPr>
+        <w:t>pyserial</w:t>
+      </w:r>
+      <w:proofErr w:type="spellEnd"/>
     </w:p>
     <w:p>
       <w:pPr>
@@ -5961,6 +7026,7 @@
         </w:rPr>
         <w:t xml:space="preserve">Launching </w:t>
       </w:r>
+      <w:proofErr w:type="spellStart"/>
       <w:r>
         <w:rPr>
           <w:rFonts w:ascii="Times New Roman" w:hAnsi="Times New Roman" w:cs="Times New Roman"/>
@@ -5971,6 +7037,7 @@
         </w:rPr>
         <w:t>spyder</w:t>
       </w:r>
+      <w:proofErr w:type="spellEnd"/>
       <w:r>
         <w:rPr>
           <w:rFonts w:ascii="Times New Roman" w:hAnsi="Times New Roman" w:cs="Times New Roman"/>
@@ -6002,6 +7069,7 @@
         </w:rPr>
         <w:t xml:space="preserve">Launch </w:t>
       </w:r>
+      <w:proofErr w:type="spellStart"/>
       <w:r>
         <w:rPr>
           <w:rFonts w:ascii="Times New Roman" w:hAnsi="Times New Roman" w:cs="Times New Roman"/>
@@ -6012,6 +7080,7 @@
         </w:rPr>
         <w:t>spyder</w:t>
       </w:r>
+      <w:proofErr w:type="spellEnd"/>
       <w:r>
         <w:rPr>
           <w:rFonts w:ascii="Times New Roman" w:hAnsi="Times New Roman" w:cs="Times New Roman"/>
@@ -6180,7 +7249,25 @@
           <w:sz w:val="18"/>
           <w:szCs w:val="18"/>
         </w:rPr>
-        <w:t>In the sample code, note the initialization of the serial library and COM port. Here, change the COM port to the one noted in step 2.</w:t>
+        <w:t xml:space="preserve">In the sample code, note the initialization of the serial library and COM port. Here, </w:t>
+      </w:r>
+      <w:proofErr w:type="gramStart"/>
+      <w:r>
+        <w:rPr>
+          <w:rFonts w:ascii="Times New Roman" w:hAnsi="Times New Roman" w:cs="Times New Roman"/>
+          <w:sz w:val="18"/>
+          <w:szCs w:val="18"/>
+        </w:rPr>
+        <w:t>change</w:t>
+      </w:r>
+      <w:proofErr w:type="gramEnd"/>
+      <w:r>
+        <w:rPr>
+          <w:rFonts w:ascii="Times New Roman" w:hAnsi="Times New Roman" w:cs="Times New Roman"/>
+          <w:sz w:val="18"/>
+          <w:szCs w:val="18"/>
+        </w:rPr>
+        <w:t xml:space="preserve"> the COM port to the one noted in step 2.</w:t>
       </w:r>
     </w:p>
     <w:p>

</xml_diff>